<commit_message>
[Requirements] Fix use case
- Add changeable parameters descriptions of units and environment to useCaseDescription.docx
- Delete unnecessary actors and use cases
</commit_message>
<xml_diff>
--- a/UseCases/useCaseDescription.docx
+++ b/UseCases/useCaseDescription.docx
@@ -71,7 +71,7 @@
       <w:pPr>
         <w:numPr>
           <w:ilvl w:val="0"/>
-          <w:numId w:val="12"/>
+          <w:numId w:val="10"/>
         </w:numPr>
         <w:ind w:left="1440" w:hanging="360"/>
         <w:rPr>
@@ -89,7 +89,7 @@
       <w:pPr>
         <w:numPr>
           <w:ilvl w:val="0"/>
-          <w:numId w:val="12"/>
+          <w:numId w:val="10"/>
         </w:numPr>
         <w:ind w:left="1440" w:hanging="360"/>
         <w:rPr>
@@ -107,7 +107,7 @@
       <w:pPr>
         <w:numPr>
           <w:ilvl w:val="0"/>
-          <w:numId w:val="12"/>
+          <w:numId w:val="10"/>
         </w:numPr>
         <w:ind w:left="1440" w:hanging="360"/>
         <w:rPr>
@@ -125,7 +125,7 @@
       <w:pPr>
         <w:numPr>
           <w:ilvl w:val="0"/>
-          <w:numId w:val="12"/>
+          <w:numId w:val="10"/>
         </w:numPr>
         <w:ind w:left="1440" w:hanging="360"/>
         <w:rPr>
@@ -173,7 +173,7 @@
       <w:pPr>
         <w:numPr>
           <w:ilvl w:val="0"/>
-          <w:numId w:val="9"/>
+          <w:numId w:val="7"/>
         </w:numPr>
         <w:ind w:left="1440" w:hanging="360"/>
         <w:rPr>
@@ -191,7 +191,7 @@
       <w:pPr>
         <w:numPr>
           <w:ilvl w:val="0"/>
-          <w:numId w:val="9"/>
+          <w:numId w:val="7"/>
         </w:numPr>
         <w:ind w:left="1440" w:hanging="360"/>
         <w:rPr>
@@ -209,7 +209,7 @@
       <w:pPr>
         <w:numPr>
           <w:ilvl w:val="0"/>
-          <w:numId w:val="9"/>
+          <w:numId w:val="7"/>
         </w:numPr>
         <w:ind w:left="1440" w:hanging="360"/>
         <w:rPr>
@@ -239,7 +239,7 @@
       <w:pPr>
         <w:numPr>
           <w:ilvl w:val="0"/>
-          <w:numId w:val="5"/>
+          <w:numId w:val="4"/>
         </w:numPr>
         <w:ind w:left="1440" w:hanging="360"/>
         <w:rPr>
@@ -257,7 +257,7 @@
       <w:pPr>
         <w:numPr>
           <w:ilvl w:val="0"/>
-          <w:numId w:val="5"/>
+          <w:numId w:val="4"/>
         </w:numPr>
         <w:ind w:left="1440" w:hanging="360"/>
         <w:rPr>
@@ -289,7 +289,7 @@
       <w:pPr>
         <w:numPr>
           <w:ilvl w:val="0"/>
-          <w:numId w:val="20"/>
+          <w:numId w:val="17"/>
         </w:numPr>
         <w:ind w:left="720" w:hanging="360"/>
       </w:pPr>
@@ -304,7 +304,7 @@
       <w:pPr>
         <w:numPr>
           <w:ilvl w:val="0"/>
-          <w:numId w:val="20"/>
+          <w:numId w:val="17"/>
         </w:numPr>
         <w:ind w:left="720" w:hanging="360"/>
       </w:pPr>
@@ -319,43 +319,43 @@
       <w:pPr>
         <w:numPr>
           <w:ilvl w:val="0"/>
+          <w:numId w:val="14"/>
+        </w:numPr>
+        <w:ind w:left="1440" w:hanging="360"/>
+        <w:rPr>
+          <w:u w:val="none"/>
+        </w:rPr>
+      </w:pPr>
+      <w:r>
+        <w:rPr>
+          <w:rtl w:val="0"/>
+        </w:rPr>
+        <w:t xml:space="preserve">Наблюдатель нажимает кнопку сохранения мира;</w:t>
+      </w:r>
+    </w:p>
+    <w:p>
+      <w:pPr>
+        <w:numPr>
+          <w:ilvl w:val="0"/>
+          <w:numId w:val="14"/>
+        </w:numPr>
+        <w:ind w:left="1440" w:hanging="360"/>
+        <w:rPr>
+          <w:u w:val="none"/>
+        </w:rPr>
+      </w:pPr>
+      <w:r>
+        <w:rPr>
+          <w:rtl w:val="0"/>
+        </w:rPr>
+        <w:t xml:space="preserve">Мир сохраняется в хранилище.</w:t>
+      </w:r>
+    </w:p>
+    <w:p>
+      <w:pPr>
+        <w:numPr>
+          <w:ilvl w:val="0"/>
           <w:numId w:val="17"/>
-        </w:numPr>
-        <w:ind w:left="1440" w:hanging="360"/>
-        <w:rPr>
-          <w:u w:val="none"/>
-        </w:rPr>
-      </w:pPr>
-      <w:r>
-        <w:rPr>
-          <w:rtl w:val="0"/>
-        </w:rPr>
-        <w:t xml:space="preserve">Наблюдатель нажимает кнопку сохранения мира;</w:t>
-      </w:r>
-    </w:p>
-    <w:p>
-      <w:pPr>
-        <w:numPr>
-          <w:ilvl w:val="0"/>
-          <w:numId w:val="17"/>
-        </w:numPr>
-        <w:ind w:left="1440" w:hanging="360"/>
-        <w:rPr>
-          <w:u w:val="none"/>
-        </w:rPr>
-      </w:pPr>
-      <w:r>
-        <w:rPr>
-          <w:rtl w:val="0"/>
-        </w:rPr>
-        <w:t xml:space="preserve">Мир сохраняется в хранилище.</w:t>
-      </w:r>
-    </w:p>
-    <w:p>
-      <w:pPr>
-        <w:numPr>
-          <w:ilvl w:val="0"/>
-          <w:numId w:val="20"/>
         </w:numPr>
         <w:ind w:left="720" w:hanging="360"/>
       </w:pPr>
@@ -382,7 +382,7 @@
       <w:pPr>
         <w:numPr>
           <w:ilvl w:val="0"/>
-          <w:numId w:val="4"/>
+          <w:numId w:val="3"/>
         </w:numPr>
         <w:ind w:left="1440" w:hanging="360"/>
       </w:pPr>
@@ -411,7 +411,7 @@
       <w:pPr>
         <w:numPr>
           <w:ilvl w:val="0"/>
-          <w:numId w:val="18"/>
+          <w:numId w:val="15"/>
         </w:numPr>
         <w:ind w:left="720" w:hanging="360"/>
       </w:pPr>
@@ -426,7 +426,7 @@
       <w:pPr>
         <w:numPr>
           <w:ilvl w:val="0"/>
-          <w:numId w:val="18"/>
+          <w:numId w:val="15"/>
         </w:numPr>
         <w:ind w:left="720" w:hanging="360"/>
       </w:pPr>
@@ -441,7 +441,7 @@
       <w:pPr>
         <w:numPr>
           <w:ilvl w:val="0"/>
-          <w:numId w:val="16"/>
+          <w:numId w:val="13"/>
         </w:numPr>
         <w:ind w:left="1440" w:hanging="360"/>
         <w:rPr>
@@ -459,7 +459,7 @@
       <w:pPr>
         <w:numPr>
           <w:ilvl w:val="0"/>
-          <w:numId w:val="16"/>
+          <w:numId w:val="13"/>
         </w:numPr>
         <w:ind w:left="1440" w:hanging="360"/>
         <w:rPr>
@@ -477,7 +477,7 @@
       <w:pPr>
         <w:numPr>
           <w:ilvl w:val="0"/>
-          <w:numId w:val="16"/>
+          <w:numId w:val="13"/>
         </w:numPr>
         <w:ind w:left="1440" w:hanging="360"/>
         <w:rPr>
@@ -509,7 +509,7 @@
       <w:pPr>
         <w:numPr>
           <w:ilvl w:val="0"/>
-          <w:numId w:val="6"/>
+          <w:numId w:val="5"/>
         </w:numPr>
         <w:ind w:left="720" w:hanging="360"/>
       </w:pPr>
@@ -522,9 +522,76 @@
     </w:p>
     <w:p>
       <w:pPr>
-        <w:numPr>
-          <w:ilvl w:val="0"/>
-          <w:numId w:val="6"/>
+        <w:ind w:left="0" w:firstLine="0"/>
+        <w:rPr/>
+      </w:pPr>
+      <w:r>
+        <w:rPr>
+          <w:rtl w:val="0"/>
+        </w:rPr>
+        <w:tab/>
+        <w:t xml:space="preserve">Изменяемые параметры:</w:t>
+      </w:r>
+    </w:p>
+    <w:p>
+      <w:pPr>
+        <w:numPr>
+          <w:ilvl w:val="0"/>
+          <w:numId w:val="2"/>
+        </w:numPr>
+        <w:ind w:left="1440" w:hanging="360"/>
+        <w:rPr>
+          <w:u w:val="none"/>
+        </w:rPr>
+      </w:pPr>
+      <w:r>
+        <w:rPr>
+          <w:rtl w:val="0"/>
+        </w:rPr>
+        <w:t xml:space="preserve">приходящая в мир энергия;</w:t>
+      </w:r>
+    </w:p>
+    <w:p>
+      <w:pPr>
+        <w:numPr>
+          <w:ilvl w:val="0"/>
+          <w:numId w:val="2"/>
+        </w:numPr>
+        <w:ind w:left="1440" w:hanging="360"/>
+        <w:rPr>
+          <w:u w:val="none"/>
+        </w:rPr>
+      </w:pPr>
+      <w:r>
+        <w:rPr>
+          <w:rtl w:val="0"/>
+        </w:rPr>
+        <w:t xml:space="preserve">плотность воды;</w:t>
+      </w:r>
+    </w:p>
+    <w:p>
+      <w:pPr>
+        <w:numPr>
+          <w:ilvl w:val="0"/>
+          <w:numId w:val="2"/>
+        </w:numPr>
+        <w:ind w:left="1440" w:hanging="360"/>
+        <w:rPr>
+          <w:u w:val="none"/>
+        </w:rPr>
+      </w:pPr>
+      <w:r>
+        <w:rPr>
+          <w:rtl w:val="0"/>
+        </w:rPr>
+        <w:t xml:space="preserve">сила тяготения.</w:t>
+      </w:r>
+    </w:p>
+    <w:p>
+      <w:pPr>
+        <w:numPr>
+          <w:ilvl w:val="0"/>
+          <w:numId w:val="5"/>
         </w:numPr>
         <w:ind w:left="720" w:hanging="360"/>
       </w:pPr>
@@ -539,7 +606,7 @@
       <w:pPr>
         <w:numPr>
           <w:ilvl w:val="0"/>
-          <w:numId w:val="14"/>
+          <w:numId w:val="12"/>
         </w:numPr>
         <w:ind w:left="1440" w:hanging="360"/>
         <w:rPr>
@@ -557,7 +624,7 @@
       <w:pPr>
         <w:numPr>
           <w:ilvl w:val="0"/>
-          <w:numId w:val="14"/>
+          <w:numId w:val="12"/>
         </w:numPr>
         <w:ind w:left="1440" w:hanging="360"/>
         <w:rPr>
@@ -575,7 +642,7 @@
       <w:pPr>
         <w:numPr>
           <w:ilvl w:val="0"/>
-          <w:numId w:val="14"/>
+          <w:numId w:val="12"/>
         </w:numPr>
         <w:ind w:left="1440" w:hanging="360"/>
         <w:rPr>
@@ -593,7 +660,7 @@
       <w:pPr>
         <w:numPr>
           <w:ilvl w:val="0"/>
-          <w:numId w:val="6"/>
+          <w:numId w:val="5"/>
         </w:numPr>
         <w:ind w:left="720" w:hanging="360"/>
       </w:pPr>
@@ -620,7 +687,7 @@
       <w:pPr>
         <w:numPr>
           <w:ilvl w:val="0"/>
-          <w:numId w:val="10"/>
+          <w:numId w:val="8"/>
         </w:numPr>
         <w:ind w:left="1440" w:hanging="360"/>
         <w:rPr>
@@ -652,7 +719,7 @@
       <w:pPr>
         <w:numPr>
           <w:ilvl w:val="0"/>
-          <w:numId w:val="11"/>
+          <w:numId w:val="9"/>
         </w:numPr>
         <w:ind w:left="720" w:hanging="360"/>
       </w:pPr>
@@ -661,90 +728,6 @@
           <w:rtl w:val="0"/>
         </w:rPr>
         <w:t xml:space="preserve">Цель - изменить текущие параметры юнита.</w:t>
-      </w:r>
-    </w:p>
-    <w:p>
-      <w:pPr>
-        <w:numPr>
-          <w:ilvl w:val="0"/>
-          <w:numId w:val="11"/>
-        </w:numPr>
-        <w:ind w:left="720" w:hanging="360"/>
-      </w:pPr>
-      <w:r>
-        <w:rPr>
-          <w:rtl w:val="0"/>
-        </w:rPr>
-        <w:t xml:space="preserve">Main success scenario:</w:t>
-      </w:r>
-    </w:p>
-    <w:p>
-      <w:pPr>
-        <w:numPr>
-          <w:ilvl w:val="0"/>
-          <w:numId w:val="13"/>
-        </w:numPr>
-        <w:ind w:left="1440" w:hanging="360"/>
-        <w:rPr>
-          <w:u w:val="none"/>
-        </w:rPr>
-      </w:pPr>
-      <w:r>
-        <w:rPr>
-          <w:rtl w:val="0"/>
-        </w:rPr>
-        <w:t xml:space="preserve">Наблюдатель вводит в форму новые параметры юнита;</w:t>
-      </w:r>
-    </w:p>
-    <w:p>
-      <w:pPr>
-        <w:numPr>
-          <w:ilvl w:val="0"/>
-          <w:numId w:val="13"/>
-        </w:numPr>
-        <w:ind w:left="1440" w:hanging="360"/>
-        <w:rPr>
-          <w:u w:val="none"/>
-        </w:rPr>
-      </w:pPr>
-      <w:r>
-        <w:rPr>
-          <w:rtl w:val="0"/>
-        </w:rPr>
-        <w:t xml:space="preserve">Наблюдатель нажимает применить новые параметры;</w:t>
-      </w:r>
-    </w:p>
-    <w:p>
-      <w:pPr>
-        <w:numPr>
-          <w:ilvl w:val="0"/>
-          <w:numId w:val="13"/>
-        </w:numPr>
-        <w:ind w:left="1440" w:hanging="360"/>
-        <w:rPr>
-          <w:u w:val="none"/>
-        </w:rPr>
-      </w:pPr>
-      <w:r>
-        <w:rPr>
-          <w:rtl w:val="0"/>
-        </w:rPr>
-        <w:t xml:space="preserve">Происходит смена параметров юнита.</w:t>
-      </w:r>
-    </w:p>
-    <w:p>
-      <w:pPr>
-        <w:numPr>
-          <w:ilvl w:val="0"/>
-          <w:numId w:val="11"/>
-        </w:numPr>
-        <w:ind w:left="720" w:hanging="360"/>
-      </w:pPr>
-      <w:r>
-        <w:rPr>
-          <w:rtl w:val="0"/>
-        </w:rPr>
-        <w:t xml:space="preserve">Extensions:</w:t>
       </w:r>
     </w:p>
     <w:p>
@@ -756,14 +739,14 @@
         <w:rPr>
           <w:rtl w:val="0"/>
         </w:rPr>
-        <w:t xml:space="preserve">2a. Некорректные параметры.</w:t>
-      </w:r>
-    </w:p>
-    <w:p>
-      <w:pPr>
-        <w:numPr>
-          <w:ilvl w:val="0"/>
-          <w:numId w:val="8"/>
+        <w:t xml:space="preserve">Изменяемые параметры:</w:t>
+      </w:r>
+    </w:p>
+    <w:p>
+      <w:pPr>
+        <w:numPr>
+          <w:ilvl w:val="0"/>
+          <w:numId w:val="16"/>
         </w:numPr>
         <w:ind w:left="1440" w:hanging="360"/>
         <w:rPr>
@@ -774,28 +757,32 @@
         <w:rPr>
           <w:rtl w:val="0"/>
         </w:rPr>
-        <w:t xml:space="preserve">Вызывается обработчик ошибки, который сообщает пользователю информацию о невозможности выполнить его запрос.</w:t>
-      </w:r>
-    </w:p>
-    <w:p>
-      <w:pPr>
-        <w:pStyle w:val="Heading2"/>
-        <w:rPr/>
-      </w:pPr>
-      <w:bookmarkStart w:colFirst="0" w:colLast="0" w:name="_3oew19c77qzi" w:id="6"/>
-      <w:bookmarkEnd w:id="6"/>
-      <w:r>
-        <w:rPr>
-          <w:rtl w:val="0"/>
-        </w:rPr>
-        <w:t xml:space="preserve">VI. Размножиться </w:t>
-      </w:r>
-    </w:p>
-    <w:p>
-      <w:pPr>
-        <w:numPr>
-          <w:ilvl w:val="0"/>
-          <w:numId w:val="15"/>
+        <w:t xml:space="preserve">энергия юнита </w:t>
+      </w:r>
+    </w:p>
+    <w:p>
+      <w:pPr>
+        <w:numPr>
+          <w:ilvl w:val="0"/>
+          <w:numId w:val="16"/>
+        </w:numPr>
+        <w:ind w:left="1440" w:hanging="360"/>
+        <w:rPr>
+          <w:u w:val="none"/>
+        </w:rPr>
+      </w:pPr>
+      <w:r>
+        <w:rPr>
+          <w:rtl w:val="0"/>
+        </w:rPr>
+        <w:t xml:space="preserve">набор генов</w:t>
+      </w:r>
+    </w:p>
+    <w:p>
+      <w:pPr>
+        <w:numPr>
+          <w:ilvl w:val="0"/>
+          <w:numId w:val="9"/>
         </w:numPr>
         <w:ind w:left="720" w:hanging="360"/>
       </w:pPr>
@@ -803,21 +790,6 @@
         <w:rPr>
           <w:rtl w:val="0"/>
         </w:rPr>
-        <w:t xml:space="preserve">Цель - создать юнита похожего на себя.</w:t>
-      </w:r>
-    </w:p>
-    <w:p>
-      <w:pPr>
-        <w:numPr>
-          <w:ilvl w:val="0"/>
-          <w:numId w:val="15"/>
-        </w:numPr>
-        <w:ind w:left="720" w:hanging="360"/>
-      </w:pPr>
-      <w:r>
-        <w:rPr>
-          <w:rtl w:val="0"/>
-        </w:rPr>
         <w:t xml:space="preserve">Main success scenario:</w:t>
       </w:r>
     </w:p>
@@ -825,7 +797,7 @@
       <w:pPr>
         <w:numPr>
           <w:ilvl w:val="0"/>
-          <w:numId w:val="2"/>
+          <w:numId w:val="11"/>
         </w:numPr>
         <w:ind w:left="1440" w:hanging="360"/>
         <w:rPr>
@@ -836,14 +808,14 @@
         <w:rPr>
           <w:rtl w:val="0"/>
         </w:rPr>
-        <w:t xml:space="preserve">Юнит проверяет соседние клетки на свободное пространство;</w:t>
-      </w:r>
-    </w:p>
-    <w:p>
-      <w:pPr>
-        <w:numPr>
-          <w:ilvl w:val="0"/>
-          <w:numId w:val="2"/>
+        <w:t xml:space="preserve">Наблюдатель вводит в форму новые параметры юнита;</w:t>
+      </w:r>
+    </w:p>
+    <w:p>
+      <w:pPr>
+        <w:numPr>
+          <w:ilvl w:val="0"/>
+          <w:numId w:val="11"/>
         </w:numPr>
         <w:ind w:left="1440" w:hanging="360"/>
         <w:rPr>
@@ -854,14 +826,14 @@
         <w:rPr>
           <w:rtl w:val="0"/>
         </w:rPr>
-        <w:t xml:space="preserve">Если свободного пространства нет, то юнит ничего не делает;</w:t>
-      </w:r>
-    </w:p>
-    <w:p>
-      <w:pPr>
-        <w:numPr>
-          <w:ilvl w:val="0"/>
-          <w:numId w:val="2"/>
+        <w:t xml:space="preserve">Наблюдатель нажимает применить новые параметры;</w:t>
+      </w:r>
+    </w:p>
+    <w:p>
+      <w:pPr>
+        <w:numPr>
+          <w:ilvl w:val="0"/>
+          <w:numId w:val="11"/>
         </w:numPr>
         <w:ind w:left="1440" w:hanging="360"/>
         <w:rPr>
@@ -872,14 +844,14 @@
         <w:rPr>
           <w:rtl w:val="0"/>
         </w:rPr>
-        <w:t xml:space="preserve">Если свободное пространство есть, то юнит создаёт свою копию и помещает в найденное свободное пространство.</w:t>
-      </w:r>
-    </w:p>
-    <w:p>
-      <w:pPr>
-        <w:numPr>
-          <w:ilvl w:val="0"/>
-          <w:numId w:val="15"/>
+        <w:t xml:space="preserve">Происходит смена параметров юнита.</w:t>
+      </w:r>
+    </w:p>
+    <w:p>
+      <w:pPr>
+        <w:numPr>
+          <w:ilvl w:val="0"/>
+          <w:numId w:val="9"/>
         </w:numPr>
         <w:ind w:left="720" w:hanging="360"/>
       </w:pPr>
@@ -899,14 +871,14 @@
         <w:rPr>
           <w:rtl w:val="0"/>
         </w:rPr>
-        <w:t xml:space="preserve">3a. Мутация.</w:t>
-      </w:r>
-    </w:p>
-    <w:p>
-      <w:pPr>
-        <w:numPr>
-          <w:ilvl w:val="0"/>
-          <w:numId w:val="7"/>
+        <w:t xml:space="preserve">2a. Некорректные параметры.</w:t>
+      </w:r>
+    </w:p>
+    <w:p>
+      <w:pPr>
+        <w:numPr>
+          <w:ilvl w:val="0"/>
+          <w:numId w:val="6"/>
         </w:numPr>
         <w:ind w:left="1440" w:hanging="360"/>
         <w:rPr>
@@ -917,87 +889,7 @@
         <w:rPr>
           <w:rtl w:val="0"/>
         </w:rPr>
-        <w:t xml:space="preserve">В параметры потомка вносятся случайные изменения.</w:t>
-      </w:r>
-    </w:p>
-    <w:p>
-      <w:pPr>
-        <w:pStyle w:val="Heading2"/>
-        <w:rPr/>
-      </w:pPr>
-      <w:bookmarkStart w:colFirst="0" w:colLast="0" w:name="_88af8rjq3n4z" w:id="7"/>
-      <w:bookmarkEnd w:id="7"/>
-      <w:r>
-        <w:rPr>
-          <w:rtl w:val="0"/>
-        </w:rPr>
-        <w:t xml:space="preserve">VII. Совершить действие</w:t>
-      </w:r>
-    </w:p>
-    <w:p>
-      <w:pPr>
-        <w:numPr>
-          <w:ilvl w:val="0"/>
-          <w:numId w:val="3"/>
-        </w:numPr>
-        <w:ind w:left="720" w:hanging="360"/>
-      </w:pPr>
-      <w:r>
-        <w:rPr>
-          <w:rtl w:val="0"/>
-        </w:rPr>
-        <w:t xml:space="preserve">Цель - повлиять на состояние окружающих юнитов (в том числе и своё).</w:t>
-      </w:r>
-    </w:p>
-    <w:p>
-      <w:pPr>
-        <w:numPr>
-          <w:ilvl w:val="0"/>
-          <w:numId w:val="3"/>
-        </w:numPr>
-        <w:ind w:left="720" w:hanging="360"/>
-      </w:pPr>
-      <w:r>
-        <w:rPr>
-          <w:rtl w:val="0"/>
-        </w:rPr>
-        <w:t xml:space="preserve">Main success scenario:</w:t>
-      </w:r>
-    </w:p>
-    <w:p>
-      <w:pPr>
-        <w:numPr>
-          <w:ilvl w:val="0"/>
-          <w:numId w:val="19"/>
-        </w:numPr>
-        <w:ind w:left="1440" w:hanging="360"/>
-        <w:rPr>
-          <w:u w:val="none"/>
-        </w:rPr>
-      </w:pPr>
-      <w:r>
-        <w:rPr>
-          <w:rtl w:val="0"/>
-        </w:rPr>
-        <w:t xml:space="preserve">Юнит совершает действие согласно своим инструкциям;</w:t>
-      </w:r>
-    </w:p>
-    <w:p>
-      <w:pPr>
-        <w:numPr>
-          <w:ilvl w:val="0"/>
-          <w:numId w:val="19"/>
-        </w:numPr>
-        <w:ind w:left="1440" w:hanging="360"/>
-        <w:rPr>
-          <w:u w:val="none"/>
-        </w:rPr>
-      </w:pPr>
-      <w:r>
-        <w:rPr>
-          <w:rtl w:val="0"/>
-        </w:rPr>
-        <w:t xml:space="preserve">Результат действия применяется к указанным юнитам.</w:t>
+        <w:t xml:space="preserve">Вызывается обработчик ошибки, который сообщает пользователю информацию о невозможности выполнить его запрос.</w:t>
       </w:r>
     </w:p>
     <w:sectPr>
@@ -1124,8 +1016,8 @@
   <w:abstractNum w:abstractNumId="2">
     <w:lvl w:ilvl="0">
       <w:start w:val="1"/>
-      <w:numFmt w:val="decimal"/>
-      <w:lvlText w:val="%1."/>
+      <w:numFmt w:val="bullet"/>
+      <w:lvlText w:val="●"/>
       <w:lvlJc w:val="left"/>
       <w:pPr>
         <w:ind w:left="1440" w:hanging="360"/>
@@ -1136,8 +1028,8 @@
     </w:lvl>
     <w:lvl w:ilvl="1">
       <w:start w:val="1"/>
-      <w:numFmt w:val="lowerLetter"/>
-      <w:lvlText w:val="%2."/>
+      <w:numFmt w:val="bullet"/>
+      <w:lvlText w:val="○"/>
       <w:lvlJc w:val="left"/>
       <w:pPr>
         <w:ind w:left="2160" w:hanging="360"/>
@@ -1148,9 +1040,9 @@
     </w:lvl>
     <w:lvl w:ilvl="2">
       <w:start w:val="1"/>
-      <w:numFmt w:val="lowerRoman"/>
-      <w:lvlText w:val="%3."/>
-      <w:lvlJc w:val="right"/>
+      <w:numFmt w:val="bullet"/>
+      <w:lvlText w:val="■"/>
+      <w:lvlJc w:val="left"/>
       <w:pPr>
         <w:ind w:left="2880" w:hanging="360"/>
       </w:pPr>
@@ -1160,8 +1052,8 @@
     </w:lvl>
     <w:lvl w:ilvl="3">
       <w:start w:val="1"/>
-      <w:numFmt w:val="decimal"/>
-      <w:lvlText w:val="%4."/>
+      <w:numFmt w:val="bullet"/>
+      <w:lvlText w:val="●"/>
       <w:lvlJc w:val="left"/>
       <w:pPr>
         <w:ind w:left="3600" w:hanging="360"/>
@@ -1172,8 +1064,8 @@
     </w:lvl>
     <w:lvl w:ilvl="4">
       <w:start w:val="1"/>
-      <w:numFmt w:val="lowerLetter"/>
-      <w:lvlText w:val="%5."/>
+      <w:numFmt w:val="bullet"/>
+      <w:lvlText w:val="○"/>
       <w:lvlJc w:val="left"/>
       <w:pPr>
         <w:ind w:left="4320" w:hanging="360"/>
@@ -1184,9 +1076,9 @@
     </w:lvl>
     <w:lvl w:ilvl="5">
       <w:start w:val="1"/>
-      <w:numFmt w:val="lowerRoman"/>
-      <w:lvlText w:val="%6."/>
-      <w:lvlJc w:val="right"/>
+      <w:numFmt w:val="bullet"/>
+      <w:lvlText w:val="■"/>
+      <w:lvlJc w:val="left"/>
       <w:pPr>
         <w:ind w:left="5040" w:hanging="360"/>
       </w:pPr>
@@ -1196,8 +1088,8 @@
     </w:lvl>
     <w:lvl w:ilvl="6">
       <w:start w:val="1"/>
-      <w:numFmt w:val="decimal"/>
-      <w:lvlText w:val="%7."/>
+      <w:numFmt w:val="bullet"/>
+      <w:lvlText w:val="●"/>
       <w:lvlJc w:val="left"/>
       <w:pPr>
         <w:ind w:left="5760" w:hanging="360"/>
@@ -1208,8 +1100,8 @@
     </w:lvl>
     <w:lvl w:ilvl="7">
       <w:start w:val="1"/>
-      <w:numFmt w:val="lowerLetter"/>
-      <w:lvlText w:val="%8."/>
+      <w:numFmt w:val="bullet"/>
+      <w:lvlText w:val="○"/>
       <w:lvlJc w:val="left"/>
       <w:pPr>
         <w:ind w:left="6480" w:hanging="360"/>
@@ -1220,9 +1112,9 @@
     </w:lvl>
     <w:lvl w:ilvl="8">
       <w:start w:val="1"/>
-      <w:numFmt w:val="lowerRoman"/>
-      <w:lvlText w:val="%9."/>
-      <w:lvlJc w:val="right"/>
+      <w:numFmt w:val="bullet"/>
+      <w:lvlText w:val="■"/>
+      <w:lvlJc w:val="left"/>
       <w:pPr>
         <w:ind w:left="7200" w:hanging="360"/>
       </w:pPr>
@@ -1235,10 +1127,10 @@
     <w:lvl w:ilvl="0">
       <w:start w:val="1"/>
       <w:numFmt w:val="decimal"/>
-      <w:lvlText w:val="%1)"/>
-      <w:lvlJc w:val="left"/>
-      <w:pPr>
-        <w:ind w:left="720" w:hanging="360"/>
+      <w:lvlText w:val="%1."/>
+      <w:lvlJc w:val="left"/>
+      <w:pPr>
+        <w:ind w:left="1440" w:hanging="360"/>
       </w:pPr>
       <w:rPr>
         <w:u w:val="none"/>
@@ -1247,10 +1139,10 @@
     <w:lvl w:ilvl="1">
       <w:start w:val="1"/>
       <w:numFmt w:val="lowerLetter"/>
-      <w:lvlText w:val="%2)"/>
-      <w:lvlJc w:val="left"/>
-      <w:pPr>
-        <w:ind w:left="1440" w:hanging="360"/>
+      <w:lvlText w:val="%2."/>
+      <w:lvlJc w:val="left"/>
+      <w:pPr>
+        <w:ind w:left="2160" w:hanging="360"/>
       </w:pPr>
       <w:rPr>
         <w:u w:val="none"/>
@@ -1259,10 +1151,10 @@
     <w:lvl w:ilvl="2">
       <w:start w:val="1"/>
       <w:numFmt w:val="lowerRoman"/>
-      <w:lvlText w:val="%3)"/>
-      <w:lvlJc w:val="right"/>
-      <w:pPr>
-        <w:ind w:left="2160" w:hanging="360"/>
+      <w:lvlText w:val="%3."/>
+      <w:lvlJc w:val="right"/>
+      <w:pPr>
+        <w:ind w:left="2880" w:hanging="360"/>
       </w:pPr>
       <w:rPr>
         <w:u w:val="none"/>
@@ -1271,10 +1163,10 @@
     <w:lvl w:ilvl="3">
       <w:start w:val="1"/>
       <w:numFmt w:val="decimal"/>
-      <w:lvlText w:val="(%4)"/>
-      <w:lvlJc w:val="left"/>
-      <w:pPr>
-        <w:ind w:left="2880" w:hanging="360"/>
+      <w:lvlText w:val="%4."/>
+      <w:lvlJc w:val="left"/>
+      <w:pPr>
+        <w:ind w:left="3600" w:hanging="360"/>
       </w:pPr>
       <w:rPr>
         <w:u w:val="none"/>
@@ -1283,10 +1175,10 @@
     <w:lvl w:ilvl="4">
       <w:start w:val="1"/>
       <w:numFmt w:val="lowerLetter"/>
-      <w:lvlText w:val="(%5)"/>
-      <w:lvlJc w:val="left"/>
-      <w:pPr>
-        <w:ind w:left="3600" w:hanging="360"/>
+      <w:lvlText w:val="%5."/>
+      <w:lvlJc w:val="left"/>
+      <w:pPr>
+        <w:ind w:left="4320" w:hanging="360"/>
       </w:pPr>
       <w:rPr>
         <w:u w:val="none"/>
@@ -1295,10 +1187,10 @@
     <w:lvl w:ilvl="5">
       <w:start w:val="1"/>
       <w:numFmt w:val="lowerRoman"/>
-      <w:lvlText w:val="(%6)"/>
-      <w:lvlJc w:val="right"/>
-      <w:pPr>
-        <w:ind w:left="4320" w:hanging="360"/>
+      <w:lvlText w:val="%6."/>
+      <w:lvlJc w:val="right"/>
+      <w:pPr>
+        <w:ind w:left="5040" w:hanging="360"/>
       </w:pPr>
       <w:rPr>
         <w:u w:val="none"/>
@@ -1310,7 +1202,7 @@
       <w:lvlText w:val="%7."/>
       <w:lvlJc w:val="left"/>
       <w:pPr>
-        <w:ind w:left="5040" w:hanging="360"/>
+        <w:ind w:left="5760" w:hanging="360"/>
       </w:pPr>
       <w:rPr>
         <w:u w:val="none"/>
@@ -1322,7 +1214,7 @@
       <w:lvlText w:val="%8."/>
       <w:lvlJc w:val="left"/>
       <w:pPr>
-        <w:ind w:left="5760" w:hanging="360"/>
+        <w:ind w:left="6480" w:hanging="360"/>
       </w:pPr>
       <w:rPr>
         <w:u w:val="none"/>
@@ -1334,7 +1226,7 @@
       <w:lvlText w:val="%9."/>
       <w:lvlJc w:val="right"/>
       <w:pPr>
-        <w:ind w:left="6480" w:hanging="360"/>
+        <w:ind w:left="7200" w:hanging="360"/>
       </w:pPr>
       <w:rPr>
         <w:u w:val="none"/>
@@ -1455,10 +1347,10 @@
     <w:lvl w:ilvl="0">
       <w:start w:val="1"/>
       <w:numFmt w:val="decimal"/>
-      <w:lvlText w:val="%1."/>
-      <w:lvlJc w:val="left"/>
-      <w:pPr>
-        <w:ind w:left="1440" w:hanging="360"/>
+      <w:lvlText w:val="%1)"/>
+      <w:lvlJc w:val="left"/>
+      <w:pPr>
+        <w:ind w:left="720" w:hanging="360"/>
       </w:pPr>
       <w:rPr>
         <w:u w:val="none"/>
@@ -1467,8 +1359,20 @@
     <w:lvl w:ilvl="1">
       <w:start w:val="1"/>
       <w:numFmt w:val="lowerLetter"/>
-      <w:lvlText w:val="%2."/>
-      <w:lvlJc w:val="left"/>
+      <w:lvlText w:val="%2)"/>
+      <w:lvlJc w:val="left"/>
+      <w:pPr>
+        <w:ind w:left="1440" w:hanging="360"/>
+      </w:pPr>
+      <w:rPr>
+        <w:u w:val="none"/>
+      </w:rPr>
+    </w:lvl>
+    <w:lvl w:ilvl="2">
+      <w:start w:val="1"/>
+      <w:numFmt w:val="lowerRoman"/>
+      <w:lvlText w:val="%3)"/>
+      <w:lvlJc w:val="right"/>
       <w:pPr>
         <w:ind w:left="2160" w:hanging="360"/>
       </w:pPr>
@@ -1476,11 +1380,11 @@
         <w:u w:val="none"/>
       </w:rPr>
     </w:lvl>
-    <w:lvl w:ilvl="2">
-      <w:start w:val="1"/>
-      <w:numFmt w:val="lowerRoman"/>
-      <w:lvlText w:val="%3."/>
-      <w:lvlJc w:val="right"/>
+    <w:lvl w:ilvl="3">
+      <w:start w:val="1"/>
+      <w:numFmt w:val="decimal"/>
+      <w:lvlText w:val="(%4)"/>
+      <w:lvlJc w:val="left"/>
       <w:pPr>
         <w:ind w:left="2880" w:hanging="360"/>
       </w:pPr>
@@ -1488,10 +1392,10 @@
         <w:u w:val="none"/>
       </w:rPr>
     </w:lvl>
-    <w:lvl w:ilvl="3">
-      <w:start w:val="1"/>
-      <w:numFmt w:val="decimal"/>
-      <w:lvlText w:val="%4."/>
+    <w:lvl w:ilvl="4">
+      <w:start w:val="1"/>
+      <w:numFmt w:val="lowerLetter"/>
+      <w:lvlText w:val="(%5)"/>
       <w:lvlJc w:val="left"/>
       <w:pPr>
         <w:ind w:left="3600" w:hanging="360"/>
@@ -1500,11 +1404,11 @@
         <w:u w:val="none"/>
       </w:rPr>
     </w:lvl>
-    <w:lvl w:ilvl="4">
-      <w:start w:val="1"/>
-      <w:numFmt w:val="lowerLetter"/>
-      <w:lvlText w:val="%5."/>
-      <w:lvlJc w:val="left"/>
+    <w:lvl w:ilvl="5">
+      <w:start w:val="1"/>
+      <w:numFmt w:val="lowerRoman"/>
+      <w:lvlText w:val="(%6)"/>
+      <w:lvlJc w:val="right"/>
       <w:pPr>
         <w:ind w:left="4320" w:hanging="360"/>
       </w:pPr>
@@ -1512,11 +1416,11 @@
         <w:u w:val="none"/>
       </w:rPr>
     </w:lvl>
-    <w:lvl w:ilvl="5">
-      <w:start w:val="1"/>
-      <w:numFmt w:val="lowerRoman"/>
-      <w:lvlText w:val="%6."/>
-      <w:lvlJc w:val="right"/>
+    <w:lvl w:ilvl="6">
+      <w:start w:val="1"/>
+      <w:numFmt w:val="decimal"/>
+      <w:lvlText w:val="%7."/>
+      <w:lvlJc w:val="left"/>
       <w:pPr>
         <w:ind w:left="5040" w:hanging="360"/>
       </w:pPr>
@@ -1524,10 +1428,10 @@
         <w:u w:val="none"/>
       </w:rPr>
     </w:lvl>
-    <w:lvl w:ilvl="6">
-      <w:start w:val="1"/>
-      <w:numFmt w:val="decimal"/>
-      <w:lvlText w:val="%7."/>
+    <w:lvl w:ilvl="7">
+      <w:start w:val="1"/>
+      <w:numFmt w:val="lowerLetter"/>
+      <w:lvlText w:val="%8."/>
       <w:lvlJc w:val="left"/>
       <w:pPr>
         <w:ind w:left="5760" w:hanging="360"/>
@@ -1536,25 +1440,13 @@
         <w:u w:val="none"/>
       </w:rPr>
     </w:lvl>
-    <w:lvl w:ilvl="7">
-      <w:start w:val="1"/>
-      <w:numFmt w:val="lowerLetter"/>
-      <w:lvlText w:val="%8."/>
-      <w:lvlJc w:val="left"/>
+    <w:lvl w:ilvl="8">
+      <w:start w:val="1"/>
+      <w:numFmt w:val="lowerRoman"/>
+      <w:lvlText w:val="%9."/>
+      <w:lvlJc w:val="right"/>
       <w:pPr>
         <w:ind w:left="6480" w:hanging="360"/>
-      </w:pPr>
-      <w:rPr>
-        <w:u w:val="none"/>
-      </w:rPr>
-    </w:lvl>
-    <w:lvl w:ilvl="8">
-      <w:start w:val="1"/>
-      <w:numFmt w:val="lowerRoman"/>
-      <w:lvlText w:val="%9."/>
-      <w:lvlJc w:val="right"/>
-      <w:pPr>
-        <w:ind w:left="7200" w:hanging="360"/>
       </w:pPr>
       <w:rPr>
         <w:u w:val="none"/>
@@ -1565,10 +1457,10 @@
     <w:lvl w:ilvl="0">
       <w:start w:val="1"/>
       <w:numFmt w:val="decimal"/>
-      <w:lvlText w:val="%1)"/>
-      <w:lvlJc w:val="left"/>
-      <w:pPr>
-        <w:ind w:left="720" w:hanging="360"/>
+      <w:lvlText w:val="%1."/>
+      <w:lvlJc w:val="left"/>
+      <w:pPr>
+        <w:ind w:left="1440" w:hanging="360"/>
       </w:pPr>
       <w:rPr>
         <w:u w:val="none"/>
@@ -1577,10 +1469,10 @@
     <w:lvl w:ilvl="1">
       <w:start w:val="1"/>
       <w:numFmt w:val="lowerLetter"/>
-      <w:lvlText w:val="%2)"/>
-      <w:lvlJc w:val="left"/>
-      <w:pPr>
-        <w:ind w:left="1440" w:hanging="360"/>
+      <w:lvlText w:val="%2."/>
+      <w:lvlJc w:val="left"/>
+      <w:pPr>
+        <w:ind w:left="2160" w:hanging="360"/>
       </w:pPr>
       <w:rPr>
         <w:u w:val="none"/>
@@ -1589,10 +1481,10 @@
     <w:lvl w:ilvl="2">
       <w:start w:val="1"/>
       <w:numFmt w:val="lowerRoman"/>
-      <w:lvlText w:val="%3)"/>
-      <w:lvlJc w:val="right"/>
-      <w:pPr>
-        <w:ind w:left="2160" w:hanging="360"/>
+      <w:lvlText w:val="%3."/>
+      <w:lvlJc w:val="right"/>
+      <w:pPr>
+        <w:ind w:left="2880" w:hanging="360"/>
       </w:pPr>
       <w:rPr>
         <w:u w:val="none"/>
@@ -1601,10 +1493,10 @@
     <w:lvl w:ilvl="3">
       <w:start w:val="1"/>
       <w:numFmt w:val="decimal"/>
-      <w:lvlText w:val="(%4)"/>
-      <w:lvlJc w:val="left"/>
-      <w:pPr>
-        <w:ind w:left="2880" w:hanging="360"/>
+      <w:lvlText w:val="%4."/>
+      <w:lvlJc w:val="left"/>
+      <w:pPr>
+        <w:ind w:left="3600" w:hanging="360"/>
       </w:pPr>
       <w:rPr>
         <w:u w:val="none"/>
@@ -1613,10 +1505,10 @@
     <w:lvl w:ilvl="4">
       <w:start w:val="1"/>
       <w:numFmt w:val="lowerLetter"/>
-      <w:lvlText w:val="(%5)"/>
-      <w:lvlJc w:val="left"/>
-      <w:pPr>
-        <w:ind w:left="3600" w:hanging="360"/>
+      <w:lvlText w:val="%5."/>
+      <w:lvlJc w:val="left"/>
+      <w:pPr>
+        <w:ind w:left="4320" w:hanging="360"/>
       </w:pPr>
       <w:rPr>
         <w:u w:val="none"/>
@@ -1625,10 +1517,10 @@
     <w:lvl w:ilvl="5">
       <w:start w:val="1"/>
       <w:numFmt w:val="lowerRoman"/>
-      <w:lvlText w:val="(%6)"/>
-      <w:lvlJc w:val="right"/>
-      <w:pPr>
-        <w:ind w:left="4320" w:hanging="360"/>
+      <w:lvlText w:val="%6."/>
+      <w:lvlJc w:val="right"/>
+      <w:pPr>
+        <w:ind w:left="5040" w:hanging="360"/>
       </w:pPr>
       <w:rPr>
         <w:u w:val="none"/>
@@ -1640,7 +1532,7 @@
       <w:lvlText w:val="%7."/>
       <w:lvlJc w:val="left"/>
       <w:pPr>
-        <w:ind w:left="5040" w:hanging="360"/>
+        <w:ind w:left="5760" w:hanging="360"/>
       </w:pPr>
       <w:rPr>
         <w:u w:val="none"/>
@@ -1652,7 +1544,7 @@
       <w:lvlText w:val="%8."/>
       <w:lvlJc w:val="left"/>
       <w:pPr>
-        <w:ind w:left="5760" w:hanging="360"/>
+        <w:ind w:left="6480" w:hanging="360"/>
       </w:pPr>
       <w:rPr>
         <w:u w:val="none"/>
@@ -1664,7 +1556,7 @@
       <w:lvlText w:val="%9."/>
       <w:lvlJc w:val="right"/>
       <w:pPr>
-        <w:ind w:left="6480" w:hanging="360"/>
+        <w:ind w:left="7200" w:hanging="360"/>
       </w:pPr>
       <w:rPr>
         <w:u w:val="none"/>
@@ -1895,10 +1787,10 @@
     <w:lvl w:ilvl="0">
       <w:start w:val="1"/>
       <w:numFmt w:val="decimal"/>
-      <w:lvlText w:val="%1."/>
-      <w:lvlJc w:val="left"/>
-      <w:pPr>
-        <w:ind w:left="1440" w:hanging="360"/>
+      <w:lvlText w:val="%1)"/>
+      <w:lvlJc w:val="left"/>
+      <w:pPr>
+        <w:ind w:left="720" w:hanging="360"/>
       </w:pPr>
       <w:rPr>
         <w:u w:val="none"/>
@@ -1907,8 +1799,20 @@
     <w:lvl w:ilvl="1">
       <w:start w:val="1"/>
       <w:numFmt w:val="lowerLetter"/>
-      <w:lvlText w:val="%2."/>
-      <w:lvlJc w:val="left"/>
+      <w:lvlText w:val="%2)"/>
+      <w:lvlJc w:val="left"/>
+      <w:pPr>
+        <w:ind w:left="1440" w:hanging="360"/>
+      </w:pPr>
+      <w:rPr>
+        <w:u w:val="none"/>
+      </w:rPr>
+    </w:lvl>
+    <w:lvl w:ilvl="2">
+      <w:start w:val="1"/>
+      <w:numFmt w:val="lowerRoman"/>
+      <w:lvlText w:val="%3)"/>
+      <w:lvlJc w:val="right"/>
       <w:pPr>
         <w:ind w:left="2160" w:hanging="360"/>
       </w:pPr>
@@ -1916,11 +1820,11 @@
         <w:u w:val="none"/>
       </w:rPr>
     </w:lvl>
-    <w:lvl w:ilvl="2">
-      <w:start w:val="1"/>
-      <w:numFmt w:val="lowerRoman"/>
-      <w:lvlText w:val="%3."/>
-      <w:lvlJc w:val="right"/>
+    <w:lvl w:ilvl="3">
+      <w:start w:val="1"/>
+      <w:numFmt w:val="decimal"/>
+      <w:lvlText w:val="(%4)"/>
+      <w:lvlJc w:val="left"/>
       <w:pPr>
         <w:ind w:left="2880" w:hanging="360"/>
       </w:pPr>
@@ -1928,10 +1832,10 @@
         <w:u w:val="none"/>
       </w:rPr>
     </w:lvl>
-    <w:lvl w:ilvl="3">
-      <w:start w:val="1"/>
-      <w:numFmt w:val="decimal"/>
-      <w:lvlText w:val="%4."/>
+    <w:lvl w:ilvl="4">
+      <w:start w:val="1"/>
+      <w:numFmt w:val="lowerLetter"/>
+      <w:lvlText w:val="(%5)"/>
       <w:lvlJc w:val="left"/>
       <w:pPr>
         <w:ind w:left="3600" w:hanging="360"/>
@@ -1940,11 +1844,11 @@
         <w:u w:val="none"/>
       </w:rPr>
     </w:lvl>
-    <w:lvl w:ilvl="4">
-      <w:start w:val="1"/>
-      <w:numFmt w:val="lowerLetter"/>
-      <w:lvlText w:val="%5."/>
-      <w:lvlJc w:val="left"/>
+    <w:lvl w:ilvl="5">
+      <w:start w:val="1"/>
+      <w:numFmt w:val="lowerRoman"/>
+      <w:lvlText w:val="(%6)"/>
+      <w:lvlJc w:val="right"/>
       <w:pPr>
         <w:ind w:left="4320" w:hanging="360"/>
       </w:pPr>
@@ -1952,11 +1856,11 @@
         <w:u w:val="none"/>
       </w:rPr>
     </w:lvl>
-    <w:lvl w:ilvl="5">
-      <w:start w:val="1"/>
-      <w:numFmt w:val="lowerRoman"/>
-      <w:lvlText w:val="%6."/>
-      <w:lvlJc w:val="right"/>
+    <w:lvl w:ilvl="6">
+      <w:start w:val="1"/>
+      <w:numFmt w:val="decimal"/>
+      <w:lvlText w:val="%7."/>
+      <w:lvlJc w:val="left"/>
       <w:pPr>
         <w:ind w:left="5040" w:hanging="360"/>
       </w:pPr>
@@ -1964,10 +1868,10 @@
         <w:u w:val="none"/>
       </w:rPr>
     </w:lvl>
-    <w:lvl w:ilvl="6">
-      <w:start w:val="1"/>
-      <w:numFmt w:val="decimal"/>
-      <w:lvlText w:val="%7."/>
+    <w:lvl w:ilvl="7">
+      <w:start w:val="1"/>
+      <w:numFmt w:val="lowerLetter"/>
+      <w:lvlText w:val="%8."/>
       <w:lvlJc w:val="left"/>
       <w:pPr>
         <w:ind w:left="5760" w:hanging="360"/>
@@ -1976,25 +1880,13 @@
         <w:u w:val="none"/>
       </w:rPr>
     </w:lvl>
-    <w:lvl w:ilvl="7">
-      <w:start w:val="1"/>
-      <w:numFmt w:val="lowerLetter"/>
-      <w:lvlText w:val="%8."/>
-      <w:lvlJc w:val="left"/>
+    <w:lvl w:ilvl="8">
+      <w:start w:val="1"/>
+      <w:numFmt w:val="lowerRoman"/>
+      <w:lvlText w:val="%9."/>
+      <w:lvlJc w:val="right"/>
       <w:pPr>
         <w:ind w:left="6480" w:hanging="360"/>
-      </w:pPr>
-      <w:rPr>
-        <w:u w:val="none"/>
-      </w:rPr>
-    </w:lvl>
-    <w:lvl w:ilvl="8">
-      <w:start w:val="1"/>
-      <w:numFmt w:val="lowerRoman"/>
-      <w:lvlText w:val="%9."/>
-      <w:lvlJc w:val="right"/>
-      <w:pPr>
-        <w:ind w:left="7200" w:hanging="360"/>
       </w:pPr>
       <w:rPr>
         <w:u w:val="none"/>
@@ -2006,7 +1898,7 @@
       <w:start w:val="1"/>
       <w:numFmt w:val="decimal"/>
       <w:lvlText w:val="%1."/>
-      <w:lvlJc w:val="left"/>
+      <w:lvlJc w:val="right"/>
       <w:pPr>
         <w:ind w:left="1440" w:hanging="360"/>
       </w:pPr>
@@ -2016,9 +1908,9 @@
     </w:lvl>
     <w:lvl w:ilvl="1">
       <w:start w:val="1"/>
-      <w:numFmt w:val="lowerLetter"/>
-      <w:lvlText w:val="%2."/>
-      <w:lvlJc w:val="left"/>
+      <w:numFmt w:val="decimal"/>
+      <w:lvlText w:val="%1.%2."/>
+      <w:lvlJc w:val="right"/>
       <w:pPr>
         <w:ind w:left="2160" w:hanging="360"/>
       </w:pPr>
@@ -2028,8 +1920,8 @@
     </w:lvl>
     <w:lvl w:ilvl="2">
       <w:start w:val="1"/>
-      <w:numFmt w:val="lowerRoman"/>
-      <w:lvlText w:val="%3."/>
+      <w:numFmt w:val="decimal"/>
+      <w:lvlText w:val="%1.%2.%3."/>
       <w:lvlJc w:val="right"/>
       <w:pPr>
         <w:ind w:left="2880" w:hanging="360"/>
@@ -2041,8 +1933,8 @@
     <w:lvl w:ilvl="3">
       <w:start w:val="1"/>
       <w:numFmt w:val="decimal"/>
-      <w:lvlText w:val="%4."/>
-      <w:lvlJc w:val="left"/>
+      <w:lvlText w:val="%1.%2.%3.%4."/>
+      <w:lvlJc w:val="right"/>
       <w:pPr>
         <w:ind w:left="3600" w:hanging="360"/>
       </w:pPr>
@@ -2052,9 +1944,9 @@
     </w:lvl>
     <w:lvl w:ilvl="4">
       <w:start w:val="1"/>
-      <w:numFmt w:val="lowerLetter"/>
-      <w:lvlText w:val="%5."/>
-      <w:lvlJc w:val="left"/>
+      <w:numFmt w:val="decimal"/>
+      <w:lvlText w:val="%1.%2.%3.%4.%5."/>
+      <w:lvlJc w:val="right"/>
       <w:pPr>
         <w:ind w:left="4320" w:hanging="360"/>
       </w:pPr>
@@ -2064,8 +1956,8 @@
     </w:lvl>
     <w:lvl w:ilvl="5">
       <w:start w:val="1"/>
-      <w:numFmt w:val="lowerRoman"/>
-      <w:lvlText w:val="%6."/>
+      <w:numFmt w:val="decimal"/>
+      <w:lvlText w:val="%1.%2.%3.%4.%5.%6."/>
       <w:lvlJc w:val="right"/>
       <w:pPr>
         <w:ind w:left="5040" w:hanging="360"/>
@@ -2077,8 +1969,8 @@
     <w:lvl w:ilvl="6">
       <w:start w:val="1"/>
       <w:numFmt w:val="decimal"/>
-      <w:lvlText w:val="%7."/>
-      <w:lvlJc w:val="left"/>
+      <w:lvlText w:val="%1.%2.%3.%4.%5.%6.%7."/>
+      <w:lvlJc w:val="right"/>
       <w:pPr>
         <w:ind w:left="5760" w:hanging="360"/>
       </w:pPr>
@@ -2088,9 +1980,9 @@
     </w:lvl>
     <w:lvl w:ilvl="7">
       <w:start w:val="1"/>
-      <w:numFmt w:val="lowerLetter"/>
-      <w:lvlText w:val="%8."/>
-      <w:lvlJc w:val="left"/>
+      <w:numFmt w:val="decimal"/>
+      <w:lvlText w:val="%1.%2.%3.%4.%5.%6.%7.%8."/>
+      <w:lvlJc w:val="right"/>
       <w:pPr>
         <w:ind w:left="6480" w:hanging="360"/>
       </w:pPr>
@@ -2100,8 +1992,8 @@
     </w:lvl>
     <w:lvl w:ilvl="8">
       <w:start w:val="1"/>
-      <w:numFmt w:val="lowerRoman"/>
-      <w:lvlText w:val="%9."/>
+      <w:numFmt w:val="decimal"/>
+      <w:lvlText w:val="%1.%2.%3.%4.%5.%6.%7.%8.%9."/>
       <w:lvlJc w:val="right"/>
       <w:pPr>
         <w:ind w:left="7200" w:hanging="360"/>
@@ -2115,10 +2007,10 @@
     <w:lvl w:ilvl="0">
       <w:start w:val="1"/>
       <w:numFmt w:val="decimal"/>
-      <w:lvlText w:val="%1)"/>
-      <w:lvlJc w:val="left"/>
-      <w:pPr>
-        <w:ind w:left="720" w:hanging="360"/>
+      <w:lvlText w:val="%1."/>
+      <w:lvlJc w:val="left"/>
+      <w:pPr>
+        <w:ind w:left="1440" w:hanging="360"/>
       </w:pPr>
       <w:rPr>
         <w:u w:val="none"/>
@@ -2127,10 +2019,10 @@
     <w:lvl w:ilvl="1">
       <w:start w:val="1"/>
       <w:numFmt w:val="lowerLetter"/>
-      <w:lvlText w:val="%2)"/>
-      <w:lvlJc w:val="left"/>
-      <w:pPr>
-        <w:ind w:left="1440" w:hanging="360"/>
+      <w:lvlText w:val="%2."/>
+      <w:lvlJc w:val="left"/>
+      <w:pPr>
+        <w:ind w:left="2160" w:hanging="360"/>
       </w:pPr>
       <w:rPr>
         <w:u w:val="none"/>
@@ -2139,10 +2031,10 @@
     <w:lvl w:ilvl="2">
       <w:start w:val="1"/>
       <w:numFmt w:val="lowerRoman"/>
-      <w:lvlText w:val="%3)"/>
-      <w:lvlJc w:val="right"/>
-      <w:pPr>
-        <w:ind w:left="2160" w:hanging="360"/>
+      <w:lvlText w:val="%3."/>
+      <w:lvlJc w:val="right"/>
+      <w:pPr>
+        <w:ind w:left="2880" w:hanging="360"/>
       </w:pPr>
       <w:rPr>
         <w:u w:val="none"/>
@@ -2151,10 +2043,10 @@
     <w:lvl w:ilvl="3">
       <w:start w:val="1"/>
       <w:numFmt w:val="decimal"/>
-      <w:lvlText w:val="(%4)"/>
-      <w:lvlJc w:val="left"/>
-      <w:pPr>
-        <w:ind w:left="2880" w:hanging="360"/>
+      <w:lvlText w:val="%4."/>
+      <w:lvlJc w:val="left"/>
+      <w:pPr>
+        <w:ind w:left="3600" w:hanging="360"/>
       </w:pPr>
       <w:rPr>
         <w:u w:val="none"/>
@@ -2163,10 +2055,10 @@
     <w:lvl w:ilvl="4">
       <w:start w:val="1"/>
       <w:numFmt w:val="lowerLetter"/>
-      <w:lvlText w:val="(%5)"/>
-      <w:lvlJc w:val="left"/>
-      <w:pPr>
-        <w:ind w:left="3600" w:hanging="360"/>
+      <w:lvlText w:val="%5."/>
+      <w:lvlJc w:val="left"/>
+      <w:pPr>
+        <w:ind w:left="4320" w:hanging="360"/>
       </w:pPr>
       <w:rPr>
         <w:u w:val="none"/>
@@ -2175,10 +2067,10 @@
     <w:lvl w:ilvl="5">
       <w:start w:val="1"/>
       <w:numFmt w:val="lowerRoman"/>
-      <w:lvlText w:val="(%6)"/>
-      <w:lvlJc w:val="right"/>
-      <w:pPr>
-        <w:ind w:left="4320" w:hanging="360"/>
+      <w:lvlText w:val="%6."/>
+      <w:lvlJc w:val="right"/>
+      <w:pPr>
+        <w:ind w:left="5040" w:hanging="360"/>
       </w:pPr>
       <w:rPr>
         <w:u w:val="none"/>
@@ -2190,7 +2082,7 @@
       <w:lvlText w:val="%7."/>
       <w:lvlJc w:val="left"/>
       <w:pPr>
-        <w:ind w:left="5040" w:hanging="360"/>
+        <w:ind w:left="5760" w:hanging="360"/>
       </w:pPr>
       <w:rPr>
         <w:u w:val="none"/>
@@ -2202,7 +2094,7 @@
       <w:lvlText w:val="%8."/>
       <w:lvlJc w:val="left"/>
       <w:pPr>
-        <w:ind w:left="5760" w:hanging="360"/>
+        <w:ind w:left="6480" w:hanging="360"/>
       </w:pPr>
       <w:rPr>
         <w:u w:val="none"/>
@@ -2214,7 +2106,7 @@
       <w:lvlText w:val="%9."/>
       <w:lvlJc w:val="right"/>
       <w:pPr>
-        <w:ind w:left="6480" w:hanging="360"/>
+        <w:ind w:left="7200" w:hanging="360"/>
       </w:pPr>
       <w:rPr>
         <w:u w:val="none"/>
@@ -2226,7 +2118,7 @@
       <w:start w:val="1"/>
       <w:numFmt w:val="decimal"/>
       <w:lvlText w:val="%1."/>
-      <w:lvlJc w:val="right"/>
+      <w:lvlJc w:val="left"/>
       <w:pPr>
         <w:ind w:left="1440" w:hanging="360"/>
       </w:pPr>
@@ -2236,9 +2128,9 @@
     </w:lvl>
     <w:lvl w:ilvl="1">
       <w:start w:val="1"/>
-      <w:numFmt w:val="decimal"/>
-      <w:lvlText w:val="%1.%2."/>
-      <w:lvlJc w:val="right"/>
+      <w:numFmt w:val="lowerLetter"/>
+      <w:lvlText w:val="%2."/>
+      <w:lvlJc w:val="left"/>
       <w:pPr>
         <w:ind w:left="2160" w:hanging="360"/>
       </w:pPr>
@@ -2248,8 +2140,8 @@
     </w:lvl>
     <w:lvl w:ilvl="2">
       <w:start w:val="1"/>
-      <w:numFmt w:val="decimal"/>
-      <w:lvlText w:val="%1.%2.%3."/>
+      <w:numFmt w:val="lowerRoman"/>
+      <w:lvlText w:val="%3."/>
       <w:lvlJc w:val="right"/>
       <w:pPr>
         <w:ind w:left="2880" w:hanging="360"/>
@@ -2261,8 +2153,8 @@
     <w:lvl w:ilvl="3">
       <w:start w:val="1"/>
       <w:numFmt w:val="decimal"/>
-      <w:lvlText w:val="%1.%2.%3.%4."/>
-      <w:lvlJc w:val="right"/>
+      <w:lvlText w:val="%4."/>
+      <w:lvlJc w:val="left"/>
       <w:pPr>
         <w:ind w:left="3600" w:hanging="360"/>
       </w:pPr>
@@ -2272,9 +2164,9 @@
     </w:lvl>
     <w:lvl w:ilvl="4">
       <w:start w:val="1"/>
-      <w:numFmt w:val="decimal"/>
-      <w:lvlText w:val="%1.%2.%3.%4.%5."/>
-      <w:lvlJc w:val="right"/>
+      <w:numFmt w:val="lowerLetter"/>
+      <w:lvlText w:val="%5."/>
+      <w:lvlJc w:val="left"/>
       <w:pPr>
         <w:ind w:left="4320" w:hanging="360"/>
       </w:pPr>
@@ -2284,8 +2176,8 @@
     </w:lvl>
     <w:lvl w:ilvl="5">
       <w:start w:val="1"/>
-      <w:numFmt w:val="decimal"/>
-      <w:lvlText w:val="%1.%2.%3.%4.%5.%6."/>
+      <w:numFmt w:val="lowerRoman"/>
+      <w:lvlText w:val="%6."/>
       <w:lvlJc w:val="right"/>
       <w:pPr>
         <w:ind w:left="5040" w:hanging="360"/>
@@ -2297,8 +2189,8 @@
     <w:lvl w:ilvl="6">
       <w:start w:val="1"/>
       <w:numFmt w:val="decimal"/>
-      <w:lvlText w:val="%1.%2.%3.%4.%5.%6.%7."/>
-      <w:lvlJc w:val="right"/>
+      <w:lvlText w:val="%7."/>
+      <w:lvlJc w:val="left"/>
       <w:pPr>
         <w:ind w:left="5760" w:hanging="360"/>
       </w:pPr>
@@ -2308,9 +2200,9 @@
     </w:lvl>
     <w:lvl w:ilvl="7">
       <w:start w:val="1"/>
-      <w:numFmt w:val="decimal"/>
-      <w:lvlText w:val="%1.%2.%3.%4.%5.%6.%7.%8."/>
-      <w:lvlJc w:val="right"/>
+      <w:numFmt w:val="lowerLetter"/>
+      <w:lvlText w:val="%8."/>
+      <w:lvlJc w:val="left"/>
       <w:pPr>
         <w:ind w:left="6480" w:hanging="360"/>
       </w:pPr>
@@ -2320,8 +2212,8 @@
     </w:lvl>
     <w:lvl w:ilvl="8">
       <w:start w:val="1"/>
-      <w:numFmt w:val="decimal"/>
-      <w:lvlText w:val="%1.%2.%3.%4.%5.%6.%7.%8.%9."/>
+      <w:numFmt w:val="lowerRoman"/>
+      <w:lvlText w:val="%9."/>
       <w:lvlJc w:val="right"/>
       <w:pPr>
         <w:ind w:left="7200" w:hanging="360"/>
@@ -2664,8 +2556,8 @@
   <w:abstractNum w:abstractNumId="16">
     <w:lvl w:ilvl="0">
       <w:start w:val="1"/>
-      <w:numFmt w:val="decimal"/>
-      <w:lvlText w:val="%1."/>
+      <w:numFmt w:val="bullet"/>
+      <w:lvlText w:val="●"/>
       <w:lvlJc w:val="left"/>
       <w:pPr>
         <w:ind w:left="1440" w:hanging="360"/>
@@ -2676,8 +2568,8 @@
     </w:lvl>
     <w:lvl w:ilvl="1">
       <w:start w:val="1"/>
-      <w:numFmt w:val="lowerLetter"/>
-      <w:lvlText w:val="%2."/>
+      <w:numFmt w:val="bullet"/>
+      <w:lvlText w:val="○"/>
       <w:lvlJc w:val="left"/>
       <w:pPr>
         <w:ind w:left="2160" w:hanging="360"/>
@@ -2688,9 +2580,9 @@
     </w:lvl>
     <w:lvl w:ilvl="2">
       <w:start w:val="1"/>
-      <w:numFmt w:val="lowerRoman"/>
-      <w:lvlText w:val="%3."/>
-      <w:lvlJc w:val="right"/>
+      <w:numFmt w:val="bullet"/>
+      <w:lvlText w:val="■"/>
+      <w:lvlJc w:val="left"/>
       <w:pPr>
         <w:ind w:left="2880" w:hanging="360"/>
       </w:pPr>
@@ -2700,8 +2592,8 @@
     </w:lvl>
     <w:lvl w:ilvl="3">
       <w:start w:val="1"/>
-      <w:numFmt w:val="decimal"/>
-      <w:lvlText w:val="%4."/>
+      <w:numFmt w:val="bullet"/>
+      <w:lvlText w:val="●"/>
       <w:lvlJc w:val="left"/>
       <w:pPr>
         <w:ind w:left="3600" w:hanging="360"/>
@@ -2712,8 +2604,8 @@
     </w:lvl>
     <w:lvl w:ilvl="4">
       <w:start w:val="1"/>
-      <w:numFmt w:val="lowerLetter"/>
-      <w:lvlText w:val="%5."/>
+      <w:numFmt w:val="bullet"/>
+      <w:lvlText w:val="○"/>
       <w:lvlJc w:val="left"/>
       <w:pPr>
         <w:ind w:left="4320" w:hanging="360"/>
@@ -2724,9 +2616,9 @@
     </w:lvl>
     <w:lvl w:ilvl="5">
       <w:start w:val="1"/>
-      <w:numFmt w:val="lowerRoman"/>
-      <w:lvlText w:val="%6."/>
-      <w:lvlJc w:val="right"/>
+      <w:numFmt w:val="bullet"/>
+      <w:lvlText w:val="■"/>
+      <w:lvlJc w:val="left"/>
       <w:pPr>
         <w:ind w:left="5040" w:hanging="360"/>
       </w:pPr>
@@ -2736,8 +2628,8 @@
     </w:lvl>
     <w:lvl w:ilvl="6">
       <w:start w:val="1"/>
-      <w:numFmt w:val="decimal"/>
-      <w:lvlText w:val="%7."/>
+      <w:numFmt w:val="bullet"/>
+      <w:lvlText w:val="●"/>
       <w:lvlJc w:val="left"/>
       <w:pPr>
         <w:ind w:left="5760" w:hanging="360"/>
@@ -2748,8 +2640,8 @@
     </w:lvl>
     <w:lvl w:ilvl="7">
       <w:start w:val="1"/>
-      <w:numFmt w:val="lowerLetter"/>
-      <w:lvlText w:val="%8."/>
+      <w:numFmt w:val="bullet"/>
+      <w:lvlText w:val="○"/>
       <w:lvlJc w:val="left"/>
       <w:pPr>
         <w:ind w:left="6480" w:hanging="360"/>
@@ -2760,9 +2652,9 @@
     </w:lvl>
     <w:lvl w:ilvl="8">
       <w:start w:val="1"/>
-      <w:numFmt w:val="lowerRoman"/>
-      <w:lvlText w:val="%9."/>
-      <w:lvlJc w:val="right"/>
+      <w:numFmt w:val="bullet"/>
+      <w:lvlText w:val="■"/>
+      <w:lvlJc w:val="left"/>
       <w:pPr>
         <w:ind w:left="7200" w:hanging="360"/>
       </w:pPr>
@@ -2772,336 +2664,6 @@
     </w:lvl>
   </w:abstractNum>
   <w:abstractNum w:abstractNumId="17">
-    <w:lvl w:ilvl="0">
-      <w:start w:val="1"/>
-      <w:numFmt w:val="decimal"/>
-      <w:lvlText w:val="%1."/>
-      <w:lvlJc w:val="left"/>
-      <w:pPr>
-        <w:ind w:left="1440" w:hanging="360"/>
-      </w:pPr>
-      <w:rPr>
-        <w:u w:val="none"/>
-      </w:rPr>
-    </w:lvl>
-    <w:lvl w:ilvl="1">
-      <w:start w:val="1"/>
-      <w:numFmt w:val="lowerLetter"/>
-      <w:lvlText w:val="%2."/>
-      <w:lvlJc w:val="left"/>
-      <w:pPr>
-        <w:ind w:left="2160" w:hanging="360"/>
-      </w:pPr>
-      <w:rPr>
-        <w:u w:val="none"/>
-      </w:rPr>
-    </w:lvl>
-    <w:lvl w:ilvl="2">
-      <w:start w:val="1"/>
-      <w:numFmt w:val="lowerRoman"/>
-      <w:lvlText w:val="%3."/>
-      <w:lvlJc w:val="right"/>
-      <w:pPr>
-        <w:ind w:left="2880" w:hanging="360"/>
-      </w:pPr>
-      <w:rPr>
-        <w:u w:val="none"/>
-      </w:rPr>
-    </w:lvl>
-    <w:lvl w:ilvl="3">
-      <w:start w:val="1"/>
-      <w:numFmt w:val="decimal"/>
-      <w:lvlText w:val="%4."/>
-      <w:lvlJc w:val="left"/>
-      <w:pPr>
-        <w:ind w:left="3600" w:hanging="360"/>
-      </w:pPr>
-      <w:rPr>
-        <w:u w:val="none"/>
-      </w:rPr>
-    </w:lvl>
-    <w:lvl w:ilvl="4">
-      <w:start w:val="1"/>
-      <w:numFmt w:val="lowerLetter"/>
-      <w:lvlText w:val="%5."/>
-      <w:lvlJc w:val="left"/>
-      <w:pPr>
-        <w:ind w:left="4320" w:hanging="360"/>
-      </w:pPr>
-      <w:rPr>
-        <w:u w:val="none"/>
-      </w:rPr>
-    </w:lvl>
-    <w:lvl w:ilvl="5">
-      <w:start w:val="1"/>
-      <w:numFmt w:val="lowerRoman"/>
-      <w:lvlText w:val="%6."/>
-      <w:lvlJc w:val="right"/>
-      <w:pPr>
-        <w:ind w:left="5040" w:hanging="360"/>
-      </w:pPr>
-      <w:rPr>
-        <w:u w:val="none"/>
-      </w:rPr>
-    </w:lvl>
-    <w:lvl w:ilvl="6">
-      <w:start w:val="1"/>
-      <w:numFmt w:val="decimal"/>
-      <w:lvlText w:val="%7."/>
-      <w:lvlJc w:val="left"/>
-      <w:pPr>
-        <w:ind w:left="5760" w:hanging="360"/>
-      </w:pPr>
-      <w:rPr>
-        <w:u w:val="none"/>
-      </w:rPr>
-    </w:lvl>
-    <w:lvl w:ilvl="7">
-      <w:start w:val="1"/>
-      <w:numFmt w:val="lowerLetter"/>
-      <w:lvlText w:val="%8."/>
-      <w:lvlJc w:val="left"/>
-      <w:pPr>
-        <w:ind w:left="6480" w:hanging="360"/>
-      </w:pPr>
-      <w:rPr>
-        <w:u w:val="none"/>
-      </w:rPr>
-    </w:lvl>
-    <w:lvl w:ilvl="8">
-      <w:start w:val="1"/>
-      <w:numFmt w:val="lowerRoman"/>
-      <w:lvlText w:val="%9."/>
-      <w:lvlJc w:val="right"/>
-      <w:pPr>
-        <w:ind w:left="7200" w:hanging="360"/>
-      </w:pPr>
-      <w:rPr>
-        <w:u w:val="none"/>
-      </w:rPr>
-    </w:lvl>
-  </w:abstractNum>
-  <w:abstractNum w:abstractNumId="18">
-    <w:lvl w:ilvl="0">
-      <w:start w:val="1"/>
-      <w:numFmt w:val="decimal"/>
-      <w:lvlText w:val="%1)"/>
-      <w:lvlJc w:val="left"/>
-      <w:pPr>
-        <w:ind w:left="720" w:hanging="360"/>
-      </w:pPr>
-      <w:rPr>
-        <w:u w:val="none"/>
-      </w:rPr>
-    </w:lvl>
-    <w:lvl w:ilvl="1">
-      <w:start w:val="1"/>
-      <w:numFmt w:val="lowerLetter"/>
-      <w:lvlText w:val="%2)"/>
-      <w:lvlJc w:val="left"/>
-      <w:pPr>
-        <w:ind w:left="1440" w:hanging="360"/>
-      </w:pPr>
-      <w:rPr>
-        <w:u w:val="none"/>
-      </w:rPr>
-    </w:lvl>
-    <w:lvl w:ilvl="2">
-      <w:start w:val="1"/>
-      <w:numFmt w:val="lowerRoman"/>
-      <w:lvlText w:val="%3)"/>
-      <w:lvlJc w:val="right"/>
-      <w:pPr>
-        <w:ind w:left="2160" w:hanging="360"/>
-      </w:pPr>
-      <w:rPr>
-        <w:u w:val="none"/>
-      </w:rPr>
-    </w:lvl>
-    <w:lvl w:ilvl="3">
-      <w:start w:val="1"/>
-      <w:numFmt w:val="decimal"/>
-      <w:lvlText w:val="(%4)"/>
-      <w:lvlJc w:val="left"/>
-      <w:pPr>
-        <w:ind w:left="2880" w:hanging="360"/>
-      </w:pPr>
-      <w:rPr>
-        <w:u w:val="none"/>
-      </w:rPr>
-    </w:lvl>
-    <w:lvl w:ilvl="4">
-      <w:start w:val="1"/>
-      <w:numFmt w:val="lowerLetter"/>
-      <w:lvlText w:val="(%5)"/>
-      <w:lvlJc w:val="left"/>
-      <w:pPr>
-        <w:ind w:left="3600" w:hanging="360"/>
-      </w:pPr>
-      <w:rPr>
-        <w:u w:val="none"/>
-      </w:rPr>
-    </w:lvl>
-    <w:lvl w:ilvl="5">
-      <w:start w:val="1"/>
-      <w:numFmt w:val="lowerRoman"/>
-      <w:lvlText w:val="(%6)"/>
-      <w:lvlJc w:val="right"/>
-      <w:pPr>
-        <w:ind w:left="4320" w:hanging="360"/>
-      </w:pPr>
-      <w:rPr>
-        <w:u w:val="none"/>
-      </w:rPr>
-    </w:lvl>
-    <w:lvl w:ilvl="6">
-      <w:start w:val="1"/>
-      <w:numFmt w:val="decimal"/>
-      <w:lvlText w:val="%7."/>
-      <w:lvlJc w:val="left"/>
-      <w:pPr>
-        <w:ind w:left="5040" w:hanging="360"/>
-      </w:pPr>
-      <w:rPr>
-        <w:u w:val="none"/>
-      </w:rPr>
-    </w:lvl>
-    <w:lvl w:ilvl="7">
-      <w:start w:val="1"/>
-      <w:numFmt w:val="lowerLetter"/>
-      <w:lvlText w:val="%8."/>
-      <w:lvlJc w:val="left"/>
-      <w:pPr>
-        <w:ind w:left="5760" w:hanging="360"/>
-      </w:pPr>
-      <w:rPr>
-        <w:u w:val="none"/>
-      </w:rPr>
-    </w:lvl>
-    <w:lvl w:ilvl="8">
-      <w:start w:val="1"/>
-      <w:numFmt w:val="lowerRoman"/>
-      <w:lvlText w:val="%9."/>
-      <w:lvlJc w:val="right"/>
-      <w:pPr>
-        <w:ind w:left="6480" w:hanging="360"/>
-      </w:pPr>
-      <w:rPr>
-        <w:u w:val="none"/>
-      </w:rPr>
-    </w:lvl>
-  </w:abstractNum>
-  <w:abstractNum w:abstractNumId="19">
-    <w:lvl w:ilvl="0">
-      <w:start w:val="1"/>
-      <w:numFmt w:val="decimal"/>
-      <w:lvlText w:val="%1."/>
-      <w:lvlJc w:val="left"/>
-      <w:pPr>
-        <w:ind w:left="1440" w:hanging="360"/>
-      </w:pPr>
-      <w:rPr>
-        <w:u w:val="none"/>
-      </w:rPr>
-    </w:lvl>
-    <w:lvl w:ilvl="1">
-      <w:start w:val="1"/>
-      <w:numFmt w:val="lowerLetter"/>
-      <w:lvlText w:val="%2."/>
-      <w:lvlJc w:val="left"/>
-      <w:pPr>
-        <w:ind w:left="2160" w:hanging="360"/>
-      </w:pPr>
-      <w:rPr>
-        <w:u w:val="none"/>
-      </w:rPr>
-    </w:lvl>
-    <w:lvl w:ilvl="2">
-      <w:start w:val="1"/>
-      <w:numFmt w:val="lowerRoman"/>
-      <w:lvlText w:val="%3."/>
-      <w:lvlJc w:val="right"/>
-      <w:pPr>
-        <w:ind w:left="2880" w:hanging="360"/>
-      </w:pPr>
-      <w:rPr>
-        <w:u w:val="none"/>
-      </w:rPr>
-    </w:lvl>
-    <w:lvl w:ilvl="3">
-      <w:start w:val="1"/>
-      <w:numFmt w:val="decimal"/>
-      <w:lvlText w:val="%4."/>
-      <w:lvlJc w:val="left"/>
-      <w:pPr>
-        <w:ind w:left="3600" w:hanging="360"/>
-      </w:pPr>
-      <w:rPr>
-        <w:u w:val="none"/>
-      </w:rPr>
-    </w:lvl>
-    <w:lvl w:ilvl="4">
-      <w:start w:val="1"/>
-      <w:numFmt w:val="lowerLetter"/>
-      <w:lvlText w:val="%5."/>
-      <w:lvlJc w:val="left"/>
-      <w:pPr>
-        <w:ind w:left="4320" w:hanging="360"/>
-      </w:pPr>
-      <w:rPr>
-        <w:u w:val="none"/>
-      </w:rPr>
-    </w:lvl>
-    <w:lvl w:ilvl="5">
-      <w:start w:val="1"/>
-      <w:numFmt w:val="lowerRoman"/>
-      <w:lvlText w:val="%6."/>
-      <w:lvlJc w:val="right"/>
-      <w:pPr>
-        <w:ind w:left="5040" w:hanging="360"/>
-      </w:pPr>
-      <w:rPr>
-        <w:u w:val="none"/>
-      </w:rPr>
-    </w:lvl>
-    <w:lvl w:ilvl="6">
-      <w:start w:val="1"/>
-      <w:numFmt w:val="decimal"/>
-      <w:lvlText w:val="%7."/>
-      <w:lvlJc w:val="left"/>
-      <w:pPr>
-        <w:ind w:left="5760" w:hanging="360"/>
-      </w:pPr>
-      <w:rPr>
-        <w:u w:val="none"/>
-      </w:rPr>
-    </w:lvl>
-    <w:lvl w:ilvl="7">
-      <w:start w:val="1"/>
-      <w:numFmt w:val="lowerLetter"/>
-      <w:lvlText w:val="%8."/>
-      <w:lvlJc w:val="left"/>
-      <w:pPr>
-        <w:ind w:left="6480" w:hanging="360"/>
-      </w:pPr>
-      <w:rPr>
-        <w:u w:val="none"/>
-      </w:rPr>
-    </w:lvl>
-    <w:lvl w:ilvl="8">
-      <w:start w:val="1"/>
-      <w:numFmt w:val="lowerRoman"/>
-      <w:lvlText w:val="%9."/>
-      <w:lvlJc w:val="right"/>
-      <w:pPr>
-        <w:ind w:left="7200" w:hanging="360"/>
-      </w:pPr>
-      <w:rPr>
-        <w:u w:val="none"/>
-      </w:rPr>
-    </w:lvl>
-  </w:abstractNum>
-  <w:abstractNum w:abstractNumId="20">
     <w:lvl w:ilvl="0">
       <w:start w:val="1"/>
       <w:numFmt w:val="decimal"/>
@@ -3261,15 +2823,6 @@
   </w:num>
   <w:num w:numId="17">
     <w:abstractNumId w:val="17"/>
-  </w:num>
-  <w:num w:numId="18">
-    <w:abstractNumId w:val="18"/>
-  </w:num>
-  <w:num w:numId="19">
-    <w:abstractNumId w:val="19"/>
-  </w:num>
-  <w:num w:numId="20">
-    <w:abstractNumId w:val="20"/>
   </w:num>
 </w:numbering>
 </file>

</xml_diff>